<commit_message>
UPDATE 2 - CHEW
</commit_message>
<xml_diff>
--- a/PROYECTO DOS.docx
+++ b/PROYECTO DOS.docx
@@ -458,25 +458,16 @@
     <w:p>
       <w:pPr>
         <w:jc w:val="both"/>
-        <w:rPr>
-          <w:lang w:val="en-US"/>
-        </w:rPr>
-      </w:pPr>
-    </w:p>
-    <w:p>
-      <w:pPr>
-        <w:jc w:val="both"/>
-        <w:rPr>
-          <w:lang w:val="en-US"/>
-        </w:rPr>
-      </w:pPr>
-    </w:p>
-    <w:p>
-      <w:pPr>
-        <w:jc w:val="both"/>
-        <w:rPr>
-          <w:lang w:val="en-US"/>
-        </w:rPr>
+      </w:pPr>
+    </w:p>
+    <w:p>
+      <w:pPr>
+        <w:jc w:val="both"/>
+      </w:pPr>
+    </w:p>
+    <w:p>
+      <w:pPr>
+        <w:jc w:val="both"/>
       </w:pPr>
     </w:p>
     <w:p>
@@ -491,11 +482,33 @@
           <w:lang w:val="en-US"/>
         </w:rPr>
       </w:pPr>
+      <w:proofErr w:type="spellStart"/>
       <w:r>
         <w:rPr>
           <w:lang w:val="en-US"/>
         </w:rPr>
-        <w:t xml:space="preserve">Mapas de empatía </w:t>
+        <w:t>Mapas</w:t>
+      </w:r>
+      <w:proofErr w:type="spellEnd"/>
+      <w:r>
+        <w:rPr>
+          <w:lang w:val="en-US"/>
+        </w:rPr>
+        <w:t xml:space="preserve"> de </w:t>
+      </w:r>
+      <w:proofErr w:type="spellStart"/>
+      <w:r>
+        <w:rPr>
+          <w:lang w:val="en-US"/>
+        </w:rPr>
+        <w:t>empatía</w:t>
+      </w:r>
+      <w:proofErr w:type="spellEnd"/>
+      <w:r>
+        <w:rPr>
+          <w:lang w:val="en-US"/>
+        </w:rPr>
+        <w:t xml:space="preserve"> </w:t>
       </w:r>
     </w:p>
     <w:p>
@@ -1775,18 +1788,18 @@
                 <w:noProof/>
               </w:rPr>
               <w:drawing>
-                <wp:anchor distT="0" distB="0" distL="114300" distR="114300" simplePos="0" relativeHeight="251666432" behindDoc="0" locked="0" layoutInCell="1" allowOverlap="1" wp14:anchorId="38849075" wp14:editId="21750F0B">
+                <wp:anchor distT="0" distB="0" distL="114300" distR="114300" simplePos="0" relativeHeight="251666432" behindDoc="0" locked="0" layoutInCell="1" allowOverlap="1" wp14:anchorId="360512CD" wp14:editId="70AD0CE6">
                   <wp:simplePos x="0" y="0"/>
                   <wp:positionH relativeFrom="column">
-                    <wp:posOffset>503914</wp:posOffset>
+                    <wp:posOffset>545271</wp:posOffset>
                   </wp:positionH>
                   <wp:positionV relativeFrom="paragraph">
-                    <wp:posOffset>279124</wp:posOffset>
+                    <wp:posOffset>326721</wp:posOffset>
                   </wp:positionV>
-                  <wp:extent cx="2073330" cy="1554879"/>
-                  <wp:effectExtent l="133350" t="114300" r="136525" b="140970"/>
+                  <wp:extent cx="1919504" cy="1439628"/>
+                  <wp:effectExtent l="152400" t="114300" r="138430" b="141605"/>
                   <wp:wrapTopAndBottom/>
-                  <wp:docPr id="10" name="Picture 10" descr="A picture containing person, indoor, boy&#10;&#10;Description generated with very high confidence"/>
+                  <wp:docPr id="4" name="Picture 4" descr="A person sitting at a table using a computer&#10;&#10;Description generated with very high confidence"/>
                   <wp:cNvGraphicFramePr>
                     <a:graphicFrameLocks xmlns:a="http://schemas.openxmlformats.org/drawingml/2006/main" noChangeAspect="1"/>
                   </wp:cNvGraphicFramePr>
@@ -1794,7 +1807,7 @@
                     <a:graphicData uri="http://schemas.openxmlformats.org/drawingml/2006/picture">
                       <pic:pic xmlns:pic="http://schemas.openxmlformats.org/drawingml/2006/picture">
                         <pic:nvPicPr>
-                          <pic:cNvPr id="10" name="WhatsApp Image 2017-05-22 at 12.05.04 PM.jpeg"/>
+                          <pic:cNvPr id="4" name="Photo Mar 02, 12 26 07 PM.jpg"/>
                           <pic:cNvPicPr/>
                         </pic:nvPicPr>
                         <pic:blipFill>
@@ -1812,7 +1825,7 @@
                         <pic:spPr>
                           <a:xfrm>
                             <a:off x="0" y="0"/>
-                            <a:ext cx="2073330" cy="1554879"/>
+                            <a:ext cx="1919504" cy="1439628"/>
                           </a:xfrm>
                           <a:prstGeom prst="rect">
                             <a:avLst/>
@@ -1889,7 +1902,10 @@
       </w:tr>
     </w:tbl>
     <w:p/>
-    <w:p/>
+    <w:p>
+      <w:bookmarkStart w:id="0" w:name="_GoBack"/>
+      <w:bookmarkEnd w:id="0"/>
+    </w:p>
     <w:p>
       <w:pPr>
         <w:pStyle w:val="ListParagraph"/>
@@ -1961,117 +1977,6 @@
       </w:pPr>
       <w:r>
         <w:t xml:space="preserve">Ingresa películas </w:t>
-      </w:r>
-    </w:p>
-    <w:p/>
-    <w:p>
-      <w:pPr>
-        <w:pStyle w:val="ListParagraph"/>
-        <w:numPr>
-          <w:ilvl w:val="0"/>
-          <w:numId w:val="1"/>
-        </w:numPr>
-      </w:pPr>
-      <w:r>
-        <w:t xml:space="preserve">Interacción con el usuario </w:t>
-      </w:r>
-    </w:p>
-    <w:p>
-      <w:r>
-        <w:rPr>
-          <w:noProof/>
-        </w:rPr>
-        <w:drawing>
-          <wp:anchor distT="0" distB="0" distL="114300" distR="114300" simplePos="0" relativeHeight="251667456" behindDoc="0" locked="0" layoutInCell="1" allowOverlap="1" wp14:anchorId="60296CD5" wp14:editId="0D499701">
-            <wp:simplePos x="0" y="0"/>
-            <wp:positionH relativeFrom="margin">
-              <wp:align>center</wp:align>
-            </wp:positionH>
-            <wp:positionV relativeFrom="paragraph">
-              <wp:posOffset>454411</wp:posOffset>
-            </wp:positionV>
-            <wp:extent cx="4516341" cy="2380955"/>
-            <wp:effectExtent l="133350" t="114300" r="113030" b="172085"/>
-            <wp:wrapTopAndBottom/>
-            <wp:docPr id="11" name="Picture 11" descr="https://lh3.googleusercontent.com/ogWyubHRv0FP2sWbmf-Eg6-pGNXUcrP0BBpzpzQScBA8phdoqH78nOW3o_ypLl1NZiy660RJmft6oHabhO8KgVrHx256UQeIGzAJju-i54GTs9DuW65uRGxUdE81Fx-JGEsPKxAk"/>
-            <wp:cNvGraphicFramePr>
-              <a:graphicFrameLocks xmlns:a="http://schemas.openxmlformats.org/drawingml/2006/main" noChangeAspect="1"/>
-            </wp:cNvGraphicFramePr>
-            <a:graphic xmlns:a="http://schemas.openxmlformats.org/drawingml/2006/main">
-              <a:graphicData uri="http://schemas.openxmlformats.org/drawingml/2006/picture">
-                <pic:pic xmlns:pic="http://schemas.openxmlformats.org/drawingml/2006/picture">
-                  <pic:nvPicPr>
-                    <pic:cNvPr id="0" name="Picture 5" descr="https://lh3.googleusercontent.com/ogWyubHRv0FP2sWbmf-Eg6-pGNXUcrP0BBpzpzQScBA8phdoqH78nOW3o_ypLl1NZiy660RJmft6oHabhO8KgVrHx256UQeIGzAJju-i54GTs9DuW65uRGxUdE81Fx-JGEsPKxAk"/>
-                    <pic:cNvPicPr>
-                      <a:picLocks noChangeAspect="1" noChangeArrowheads="1"/>
-                    </pic:cNvPicPr>
-                  </pic:nvPicPr>
-                  <pic:blipFill rotWithShape="1">
-                    <a:blip r:embed="rId14">
-                      <a:extLst>
-                        <a:ext uri="{28A0092B-C50C-407E-A947-70E740481C1C}">
-                          <a14:useLocalDpi xmlns:a14="http://schemas.microsoft.com/office/drawing/2010/main" val="0"/>
-                        </a:ext>
-                      </a:extLst>
-                    </a:blip>
-                    <a:srcRect l="6512" t="23170" r="48195" b="36579"/>
-                    <a:stretch/>
-                  </pic:blipFill>
-                  <pic:spPr bwMode="auto">
-                    <a:xfrm>
-                      <a:off x="0" y="0"/>
-                      <a:ext cx="4516341" cy="2380955"/>
-                    </a:xfrm>
-                    <a:prstGeom prst="rect">
-                      <a:avLst/>
-                    </a:prstGeom>
-                    <a:solidFill>
-                      <a:srgbClr val="FFFFFF">
-                        <a:shade val="85000"/>
-                      </a:srgbClr>
-                    </a:solidFill>
-                    <a:ln w="88900" cap="sq">
-                      <a:solidFill>
-                        <a:srgbClr val="FFFFFF"/>
-                      </a:solidFill>
-                      <a:miter lim="800000"/>
-                    </a:ln>
-                    <a:effectLst>
-                      <a:outerShdw blurRad="55000" dist="18000" dir="5400000" algn="tl" rotWithShape="0">
-                        <a:srgbClr val="000000">
-                          <a:alpha val="40000"/>
-                        </a:srgbClr>
-                      </a:outerShdw>
-                    </a:effectLst>
-                    <a:scene3d>
-                      <a:camera prst="orthographicFront"/>
-                      <a:lightRig rig="twoPt" dir="t">
-                        <a:rot lat="0" lon="0" rev="7200000"/>
-                      </a:lightRig>
-                    </a:scene3d>
-                    <a:sp3d>
-                      <a:bevelT w="25400" h="19050"/>
-                      <a:contourClr>
-                        <a:srgbClr val="FFFFFF"/>
-                      </a:contourClr>
-                    </a:sp3d>
-                    <a:extLst>
-                      <a:ext uri="{53640926-AAD7-44D8-BBD7-CCE9431645EC}">
-                        <a14:shadowObscured xmlns:a14="http://schemas.microsoft.com/office/drawing/2010/main"/>
-                      </a:ext>
-                    </a:extLst>
-                  </pic:spPr>
-                </pic:pic>
-              </a:graphicData>
-            </a:graphic>
-            <wp14:sizeRelH relativeFrom="page">
-              <wp14:pctWidth>0</wp14:pctWidth>
-            </wp14:sizeRelH>
-            <wp14:sizeRelV relativeFrom="page">
-              <wp14:pctHeight>0</wp14:pctHeight>
-            </wp14:sizeRelV>
-          </wp:anchor>
-        </w:drawing>
       </w:r>
     </w:p>
     <w:p/>
@@ -2500,8 +2405,6 @@
             <w:r>
               <w:t xml:space="preserve">REVISIÓN </w:t>
             </w:r>
-            <w:bookmarkStart w:id="0" w:name="_GoBack"/>
-            <w:bookmarkEnd w:id="0"/>
           </w:p>
         </w:tc>
         <w:tc>
@@ -2512,6 +2415,7 @@
         </w:tc>
       </w:tr>
     </w:tbl>
+    <w:p/>
     <w:p/>
     <w:sectPr>
       <w:pgSz w:w="12240" w:h="15840"/>

</xml_diff>